<commit_message>
Pushed firebase code to adapter from viewing groups screen, removed android support library of navigation view and used a third party library.
</commit_message>
<xml_diff>
--- a/Mobile Applications Development Plan.docx
+++ b/Mobile Applications Development Plan.docx
@@ -50,7 +50,7 @@
         </w:numPr>
       </w:pPr>
       <w:r>
-        <w:t>Id</w:t>
+        <w:t>Email</w:t>
       </w:r>
       <w:r>
         <w:t xml:space="preserve"> (String)</w:t>
@@ -65,11 +65,22 @@
         </w:numPr>
       </w:pPr>
       <w:r>
-        <w:t>Email</w:t>
-      </w:r>
-      <w:r>
-        <w:t xml:space="preserve"> (String)</w:t>
-      </w:r>
+        <w:t>First name (String)</w:t>
+      </w:r>
+    </w:p>
+    <w:p>
+      <w:pPr>
+        <w:pStyle w:val="ListParagraph"/>
+        <w:numPr>
+          <w:ilvl w:val="0"/>
+          <w:numId w:val="1"/>
+        </w:numPr>
+      </w:pPr>
+      <w:r>
+        <w:t>Last name (String)</w:t>
+      </w:r>
+      <w:bookmarkStart w:id="0" w:name="_GoBack"/>
+      <w:bookmarkEnd w:id="0"/>
     </w:p>
     <w:p>
       <w:pPr>
@@ -355,15 +366,22 @@
         </w:numPr>
       </w:pPr>
       <w:r>
+        <w:t>Id (String)</w:t>
+      </w:r>
+    </w:p>
+    <w:p>
+      <w:pPr>
+        <w:pStyle w:val="ListParagraph"/>
+        <w:numPr>
+          <w:ilvl w:val="0"/>
+          <w:numId w:val="1"/>
+        </w:numPr>
+      </w:pPr>
+      <w:r>
         <w:t>Title</w:t>
       </w:r>
       <w:r>
-        <w:t xml:space="preserve"> (Strin</w:t>
-      </w:r>
-      <w:bookmarkStart w:id="0" w:name="_GoBack"/>
-      <w:bookmarkEnd w:id="0"/>
-      <w:r>
-        <w:t>g)</w:t>
+        <w:t xml:space="preserve"> (String)</w:t>
       </w:r>
     </w:p>
     <w:p>
@@ -447,6 +465,18 @@
         </w:numPr>
       </w:pPr>
       <w:r>
+        <w:t>Id (String)</w:t>
+      </w:r>
+    </w:p>
+    <w:p>
+      <w:pPr>
+        <w:pStyle w:val="ListParagraph"/>
+        <w:numPr>
+          <w:ilvl w:val="0"/>
+          <w:numId w:val="1"/>
+        </w:numPr>
+      </w:pPr>
+      <w:r>
         <w:t>Creator</w:t>
       </w:r>
       <w:r>
@@ -558,6 +588,18 @@
         </w:numPr>
       </w:pPr>
       <w:r>
+        <w:t>Id (String)</w:t>
+      </w:r>
+    </w:p>
+    <w:p>
+      <w:pPr>
+        <w:pStyle w:val="ListParagraph"/>
+        <w:numPr>
+          <w:ilvl w:val="0"/>
+          <w:numId w:val="1"/>
+        </w:numPr>
+      </w:pPr>
+      <w:r>
         <w:t>Sender</w:t>
       </w:r>
       <w:r>
@@ -612,6 +654,19 @@
         </w:numPr>
       </w:pPr>
       <w:r>
+        <w:t>Id (String)</w:t>
+      </w:r>
+    </w:p>
+    <w:p>
+      <w:pPr>
+        <w:pStyle w:val="ListParagraph"/>
+        <w:numPr>
+          <w:ilvl w:val="0"/>
+          <w:numId w:val="1"/>
+        </w:numPr>
+      </w:pPr>
+      <w:r>
+        <w:lastRenderedPageBreak/>
         <w:t>Task title</w:t>
       </w:r>
       <w:r>
@@ -672,7 +727,6 @@
         </w:numPr>
       </w:pPr>
       <w:r>
-        <w:lastRenderedPageBreak/>
         <w:t>Due Date</w:t>
       </w:r>
       <w:r>

</xml_diff>